<commit_message>
Projet Django Pret Demarrage
</commit_message>
<xml_diff>
--- a/React/Fiches/Construction Navigation.docx
+++ b/React/Fiches/Construction Navigation.docx
@@ -2152,6 +2152,1784 @@
     </w:p>
     <w:p>
       <w:pPr>
+        <w:shd w:val="clear" w:color="auto" w:fill="282C34"/>
+        <w:spacing w:after="0" w:line="285" w:lineRule="atLeast"/>
+        <w:rPr>
+          <w:rFonts w:ascii="Consolas" w:eastAsia="Times New Roman" w:hAnsi="Consolas" w:cs="Times New Roman"/>
+          <w:color w:val="ABB2BF"/>
+          <w:kern w:val="0"/>
+          <w:sz w:val="21"/>
+          <w:szCs w:val="21"/>
+          <w:lang w:eastAsia="fr-FR"/>
+          <w14:ligatures w14:val="none"/>
+        </w:rPr>
+      </w:pPr>
+      <w:r>
+        <w:rPr>
+          <w:rFonts w:ascii="Consolas" w:eastAsia="Times New Roman" w:hAnsi="Consolas" w:cs="Times New Roman"/>
+          <w:color w:val="C678DD"/>
+          <w:kern w:val="0"/>
+          <w:sz w:val="21"/>
+          <w:szCs w:val="21"/>
+          <w:lang w:eastAsia="fr-FR"/>
+          <w14:ligatures w14:val="none"/>
+        </w:rPr>
+        <w:t>import</w:t>
+      </w:r>
+      <w:r>
+        <w:rPr>
+          <w:rFonts w:ascii="Consolas" w:eastAsia="Times New Roman" w:hAnsi="Consolas" w:cs="Times New Roman"/>
+          <w:color w:val="ABB2BF"/>
+          <w:kern w:val="0"/>
+          <w:sz w:val="21"/>
+          <w:szCs w:val="21"/>
+          <w:lang w:eastAsia="fr-FR"/>
+          <w14:ligatures w14:val="none"/>
+        </w:rPr>
+        <w:t xml:space="preserve"> </w:t>
+      </w:r>
+      <w:r>
+        <w:rPr>
+          <w:rFonts w:ascii="Consolas" w:eastAsia="Times New Roman" w:hAnsi="Consolas" w:cs="Times New Roman"/>
+          <w:color w:val="E06C75"/>
+          <w:kern w:val="0"/>
+          <w:sz w:val="21"/>
+          <w:szCs w:val="21"/>
+          <w:lang w:eastAsia="fr-FR"/>
+          <w14:ligatures w14:val="none"/>
+        </w:rPr>
+        <w:t>React</w:t>
+      </w:r>
+      <w:r>
+        <w:rPr>
+          <w:rFonts w:ascii="Consolas" w:eastAsia="Times New Roman" w:hAnsi="Consolas" w:cs="Times New Roman"/>
+          <w:color w:val="ABB2BF"/>
+          <w:kern w:val="0"/>
+          <w:sz w:val="21"/>
+          <w:szCs w:val="21"/>
+          <w:lang w:eastAsia="fr-FR"/>
+          <w14:ligatures w14:val="none"/>
+        </w:rPr>
+        <w:t xml:space="preserve"> </w:t>
+      </w:r>
+      <w:r>
+        <w:rPr>
+          <w:rFonts w:ascii="Consolas" w:eastAsia="Times New Roman" w:hAnsi="Consolas" w:cs="Times New Roman"/>
+          <w:color w:val="C678DD"/>
+          <w:kern w:val="0"/>
+          <w:sz w:val="21"/>
+          <w:szCs w:val="21"/>
+          <w:lang w:eastAsia="fr-FR"/>
+          <w14:ligatures w14:val="none"/>
+        </w:rPr>
+        <w:t>from</w:t>
+      </w:r>
+      <w:r>
+        <w:rPr>
+          <w:rFonts w:ascii="Consolas" w:eastAsia="Times New Roman" w:hAnsi="Consolas" w:cs="Times New Roman"/>
+          <w:color w:val="ABB2BF"/>
+          <w:kern w:val="0"/>
+          <w:sz w:val="21"/>
+          <w:szCs w:val="21"/>
+          <w:lang w:eastAsia="fr-FR"/>
+          <w14:ligatures w14:val="none"/>
+        </w:rPr>
+        <w:t xml:space="preserve"> </w:t>
+      </w:r>
+      <w:r>
+        <w:rPr>
+          <w:rFonts w:ascii="Consolas" w:eastAsia="Times New Roman" w:hAnsi="Consolas" w:cs="Times New Roman"/>
+          <w:color w:val="98C379"/>
+          <w:kern w:val="0"/>
+          <w:sz w:val="21"/>
+          <w:szCs w:val="21"/>
+          <w:lang w:eastAsia="fr-FR"/>
+          <w14:ligatures w14:val="none"/>
+        </w:rPr>
+        <w:t>"react"</w:t>
+      </w:r>
+      <w:r>
+        <w:rPr>
+          <w:rFonts w:ascii="Consolas" w:eastAsia="Times New Roman" w:hAnsi="Consolas" w:cs="Times New Roman"/>
+          <w:color w:val="ABB2BF"/>
+          <w:kern w:val="0"/>
+          <w:sz w:val="21"/>
+          <w:szCs w:val="21"/>
+          <w:lang w:eastAsia="fr-FR"/>
+          <w14:ligatures w14:val="none"/>
+        </w:rPr>
+        <w:t>;</w:t>
+      </w:r>
+    </w:p>
+    <w:p>
+      <w:pPr>
+        <w:shd w:val="clear" w:color="auto" w:fill="282C34"/>
+        <w:spacing w:after="0" w:line="285" w:lineRule="atLeast"/>
+        <w:rPr>
+          <w:rFonts w:ascii="Consolas" w:eastAsia="Times New Roman" w:hAnsi="Consolas" w:cs="Times New Roman"/>
+          <w:color w:val="ABB2BF"/>
+          <w:kern w:val="0"/>
+          <w:sz w:val="21"/>
+          <w:szCs w:val="21"/>
+          <w:lang w:eastAsia="fr-FR"/>
+          <w14:ligatures w14:val="none"/>
+        </w:rPr>
+      </w:pPr>
+      <w:r>
+        <w:rPr>
+          <w:rFonts w:ascii="Consolas" w:eastAsia="Times New Roman" w:hAnsi="Consolas" w:cs="Times New Roman"/>
+          <w:color w:val="C678DD"/>
+          <w:kern w:val="0"/>
+          <w:sz w:val="21"/>
+          <w:szCs w:val="21"/>
+          <w:lang w:eastAsia="fr-FR"/>
+          <w14:ligatures w14:val="none"/>
+        </w:rPr>
+        <w:t>import</w:t>
+      </w:r>
+      <w:r>
+        <w:rPr>
+          <w:rFonts w:ascii="Consolas" w:eastAsia="Times New Roman" w:hAnsi="Consolas" w:cs="Times New Roman"/>
+          <w:color w:val="ABB2BF"/>
+          <w:kern w:val="0"/>
+          <w:sz w:val="21"/>
+          <w:szCs w:val="21"/>
+          <w:lang w:eastAsia="fr-FR"/>
+          <w14:ligatures w14:val="none"/>
+        </w:rPr>
+        <w:t xml:space="preserve"> </w:t>
+      </w:r>
+      <w:r>
+        <w:rPr>
+          <w:rFonts w:ascii="Consolas" w:eastAsia="Times New Roman" w:hAnsi="Consolas" w:cs="Times New Roman"/>
+          <w:color w:val="E06C75"/>
+          <w:kern w:val="0"/>
+          <w:sz w:val="21"/>
+          <w:szCs w:val="21"/>
+          <w:lang w:eastAsia="fr-FR"/>
+          <w14:ligatures w14:val="none"/>
+        </w:rPr>
+        <w:t>Favorite</w:t>
+      </w:r>
+      <w:r>
+        <w:rPr>
+          <w:rFonts w:ascii="Consolas" w:eastAsia="Times New Roman" w:hAnsi="Consolas" w:cs="Times New Roman"/>
+          <w:color w:val="ABB2BF"/>
+          <w:kern w:val="0"/>
+          <w:sz w:val="21"/>
+          <w:szCs w:val="21"/>
+          <w:lang w:eastAsia="fr-FR"/>
+          <w14:ligatures w14:val="none"/>
+        </w:rPr>
+        <w:t xml:space="preserve"> </w:t>
+      </w:r>
+      <w:r>
+        <w:rPr>
+          <w:rFonts w:ascii="Consolas" w:eastAsia="Times New Roman" w:hAnsi="Consolas" w:cs="Times New Roman"/>
+          <w:color w:val="C678DD"/>
+          <w:kern w:val="0"/>
+          <w:sz w:val="21"/>
+          <w:szCs w:val="21"/>
+          <w:lang w:eastAsia="fr-FR"/>
+          <w14:ligatures w14:val="none"/>
+        </w:rPr>
+        <w:t>from</w:t>
+      </w:r>
+      <w:r>
+        <w:rPr>
+          <w:rFonts w:ascii="Consolas" w:eastAsia="Times New Roman" w:hAnsi="Consolas" w:cs="Times New Roman"/>
+          <w:color w:val="ABB2BF"/>
+          <w:kern w:val="0"/>
+          <w:sz w:val="21"/>
+          <w:szCs w:val="21"/>
+          <w:lang w:eastAsia="fr-FR"/>
+          <w14:ligatures w14:val="none"/>
+        </w:rPr>
+        <w:t xml:space="preserve"> </w:t>
+      </w:r>
+      <w:r>
+        <w:rPr>
+          <w:rFonts w:ascii="Consolas" w:eastAsia="Times New Roman" w:hAnsi="Consolas" w:cs="Times New Roman"/>
+          <w:color w:val="98C379"/>
+          <w:kern w:val="0"/>
+          <w:sz w:val="21"/>
+          <w:szCs w:val="21"/>
+          <w:lang w:eastAsia="fr-FR"/>
+          <w14:ligatures w14:val="none"/>
+        </w:rPr>
+        <w:t>"./pages/Favorite"</w:t>
+      </w:r>
+      <w:r>
+        <w:rPr>
+          <w:rFonts w:ascii="Consolas" w:eastAsia="Times New Roman" w:hAnsi="Consolas" w:cs="Times New Roman"/>
+          <w:color w:val="ABB2BF"/>
+          <w:kern w:val="0"/>
+          <w:sz w:val="21"/>
+          <w:szCs w:val="21"/>
+          <w:lang w:eastAsia="fr-FR"/>
+          <w14:ligatures w14:val="none"/>
+        </w:rPr>
+        <w:t>;</w:t>
+      </w:r>
+    </w:p>
+    <w:p>
+      <w:pPr>
+        <w:shd w:val="clear" w:color="auto" w:fill="282C34"/>
+        <w:spacing w:after="0" w:line="285" w:lineRule="atLeast"/>
+        <w:rPr>
+          <w:rFonts w:ascii="Consolas" w:eastAsia="Times New Roman" w:hAnsi="Consolas" w:cs="Times New Roman"/>
+          <w:color w:val="ABB2BF"/>
+          <w:kern w:val="0"/>
+          <w:sz w:val="21"/>
+          <w:szCs w:val="21"/>
+          <w:lang w:eastAsia="fr-FR"/>
+          <w14:ligatures w14:val="none"/>
+        </w:rPr>
+      </w:pPr>
+      <w:r>
+        <w:rPr>
+          <w:rFonts w:ascii="Consolas" w:eastAsia="Times New Roman" w:hAnsi="Consolas" w:cs="Times New Roman"/>
+          <w:color w:val="C678DD"/>
+          <w:kern w:val="0"/>
+          <w:sz w:val="21"/>
+          <w:szCs w:val="21"/>
+          <w:lang w:eastAsia="fr-FR"/>
+          <w14:ligatures w14:val="none"/>
+        </w:rPr>
+        <w:t>import</w:t>
+      </w:r>
+      <w:r>
+        <w:rPr>
+          <w:rFonts w:ascii="Consolas" w:eastAsia="Times New Roman" w:hAnsi="Consolas" w:cs="Times New Roman"/>
+          <w:color w:val="ABB2BF"/>
+          <w:kern w:val="0"/>
+          <w:sz w:val="21"/>
+          <w:szCs w:val="21"/>
+          <w:lang w:eastAsia="fr-FR"/>
+          <w14:ligatures w14:val="none"/>
+        </w:rPr>
+        <w:t xml:space="preserve"> </w:t>
+      </w:r>
+      <w:r>
+        <w:rPr>
+          <w:rFonts w:ascii="Consolas" w:eastAsia="Times New Roman" w:hAnsi="Consolas" w:cs="Times New Roman"/>
+          <w:color w:val="E06C75"/>
+          <w:kern w:val="0"/>
+          <w:sz w:val="21"/>
+          <w:szCs w:val="21"/>
+          <w:lang w:eastAsia="fr-FR"/>
+          <w14:ligatures w14:val="none"/>
+        </w:rPr>
+        <w:t>Home</w:t>
+      </w:r>
+      <w:r>
+        <w:rPr>
+          <w:rFonts w:ascii="Consolas" w:eastAsia="Times New Roman" w:hAnsi="Consolas" w:cs="Times New Roman"/>
+          <w:color w:val="ABB2BF"/>
+          <w:kern w:val="0"/>
+          <w:sz w:val="21"/>
+          <w:szCs w:val="21"/>
+          <w:lang w:eastAsia="fr-FR"/>
+          <w14:ligatures w14:val="none"/>
+        </w:rPr>
+        <w:t xml:space="preserve"> </w:t>
+      </w:r>
+      <w:r>
+        <w:rPr>
+          <w:rFonts w:ascii="Consolas" w:eastAsia="Times New Roman" w:hAnsi="Consolas" w:cs="Times New Roman"/>
+          <w:color w:val="C678DD"/>
+          <w:kern w:val="0"/>
+          <w:sz w:val="21"/>
+          <w:szCs w:val="21"/>
+          <w:lang w:eastAsia="fr-FR"/>
+          <w14:ligatures w14:val="none"/>
+        </w:rPr>
+        <w:t>from</w:t>
+      </w:r>
+      <w:r>
+        <w:rPr>
+          <w:rFonts w:ascii="Consolas" w:eastAsia="Times New Roman" w:hAnsi="Consolas" w:cs="Times New Roman"/>
+          <w:color w:val="ABB2BF"/>
+          <w:kern w:val="0"/>
+          <w:sz w:val="21"/>
+          <w:szCs w:val="21"/>
+          <w:lang w:eastAsia="fr-FR"/>
+          <w14:ligatures w14:val="none"/>
+        </w:rPr>
+        <w:t xml:space="preserve"> </w:t>
+      </w:r>
+      <w:r>
+        <w:rPr>
+          <w:rFonts w:ascii="Consolas" w:eastAsia="Times New Roman" w:hAnsi="Consolas" w:cs="Times New Roman"/>
+          <w:color w:val="98C379"/>
+          <w:kern w:val="0"/>
+          <w:sz w:val="21"/>
+          <w:szCs w:val="21"/>
+          <w:lang w:eastAsia="fr-FR"/>
+          <w14:ligatures w14:val="none"/>
+        </w:rPr>
+        <w:t>"./pages/Home"</w:t>
+      </w:r>
+      <w:r>
+        <w:rPr>
+          <w:rFonts w:ascii="Consolas" w:eastAsia="Times New Roman" w:hAnsi="Consolas" w:cs="Times New Roman"/>
+          <w:color w:val="ABB2BF"/>
+          <w:kern w:val="0"/>
+          <w:sz w:val="21"/>
+          <w:szCs w:val="21"/>
+          <w:lang w:eastAsia="fr-FR"/>
+          <w14:ligatures w14:val="none"/>
+        </w:rPr>
+        <w:t>;</w:t>
+      </w:r>
+    </w:p>
+    <w:p>
+      <w:pPr>
+        <w:shd w:val="clear" w:color="auto" w:fill="282C34"/>
+        <w:spacing w:after="0" w:line="285" w:lineRule="atLeast"/>
+        <w:rPr>
+          <w:rFonts w:ascii="Consolas" w:eastAsia="Times New Roman" w:hAnsi="Consolas" w:cs="Times New Roman"/>
+          <w:color w:val="ABB2BF"/>
+          <w:kern w:val="0"/>
+          <w:sz w:val="21"/>
+          <w:szCs w:val="21"/>
+          <w:lang w:eastAsia="fr-FR"/>
+          <w14:ligatures w14:val="none"/>
+        </w:rPr>
+      </w:pPr>
+      <w:r>
+        <w:rPr>
+          <w:rFonts w:ascii="Consolas" w:eastAsia="Times New Roman" w:hAnsi="Consolas" w:cs="Times New Roman"/>
+          <w:color w:val="C678DD"/>
+          <w:kern w:val="0"/>
+          <w:sz w:val="21"/>
+          <w:szCs w:val="21"/>
+          <w:lang w:eastAsia="fr-FR"/>
+          <w14:ligatures w14:val="none"/>
+        </w:rPr>
+        <w:t>import</w:t>
+      </w:r>
+      <w:r>
+        <w:rPr>
+          <w:rFonts w:ascii="Consolas" w:eastAsia="Times New Roman" w:hAnsi="Consolas" w:cs="Times New Roman"/>
+          <w:color w:val="ABB2BF"/>
+          <w:kern w:val="0"/>
+          <w:sz w:val="21"/>
+          <w:szCs w:val="21"/>
+          <w:lang w:eastAsia="fr-FR"/>
+          <w14:ligatures w14:val="none"/>
+        </w:rPr>
+        <w:t xml:space="preserve"> { </w:t>
+      </w:r>
+      <w:r>
+        <w:rPr>
+          <w:rFonts w:ascii="Consolas" w:eastAsia="Times New Roman" w:hAnsi="Consolas" w:cs="Times New Roman"/>
+          <w:color w:val="E06C75"/>
+          <w:kern w:val="0"/>
+          <w:sz w:val="21"/>
+          <w:szCs w:val="21"/>
+          <w:lang w:eastAsia="fr-FR"/>
+          <w14:ligatures w14:val="none"/>
+        </w:rPr>
+        <w:t>BrowserRouter</w:t>
+      </w:r>
+      <w:r>
+        <w:rPr>
+          <w:rFonts w:ascii="Consolas" w:eastAsia="Times New Roman" w:hAnsi="Consolas" w:cs="Times New Roman"/>
+          <w:color w:val="ABB2BF"/>
+          <w:kern w:val="0"/>
+          <w:sz w:val="21"/>
+          <w:szCs w:val="21"/>
+          <w:lang w:eastAsia="fr-FR"/>
+          <w14:ligatures w14:val="none"/>
+        </w:rPr>
+        <w:t xml:space="preserve">, </w:t>
+      </w:r>
+      <w:r>
+        <w:rPr>
+          <w:rFonts w:ascii="Consolas" w:eastAsia="Times New Roman" w:hAnsi="Consolas" w:cs="Times New Roman"/>
+          <w:color w:val="E06C75"/>
+          <w:kern w:val="0"/>
+          <w:sz w:val="21"/>
+          <w:szCs w:val="21"/>
+          <w:lang w:eastAsia="fr-FR"/>
+          <w14:ligatures w14:val="none"/>
+        </w:rPr>
+        <w:t>Routes</w:t>
+      </w:r>
+      <w:r>
+        <w:rPr>
+          <w:rFonts w:ascii="Consolas" w:eastAsia="Times New Roman" w:hAnsi="Consolas" w:cs="Times New Roman"/>
+          <w:color w:val="ABB2BF"/>
+          <w:kern w:val="0"/>
+          <w:sz w:val="21"/>
+          <w:szCs w:val="21"/>
+          <w:lang w:eastAsia="fr-FR"/>
+          <w14:ligatures w14:val="none"/>
+        </w:rPr>
+        <w:t xml:space="preserve">, </w:t>
+      </w:r>
+      <w:r>
+        <w:rPr>
+          <w:rFonts w:ascii="Consolas" w:eastAsia="Times New Roman" w:hAnsi="Consolas" w:cs="Times New Roman"/>
+          <w:color w:val="E06C75"/>
+          <w:kern w:val="0"/>
+          <w:sz w:val="21"/>
+          <w:szCs w:val="21"/>
+          <w:lang w:eastAsia="fr-FR"/>
+          <w14:ligatures w14:val="none"/>
+        </w:rPr>
+        <w:t>Route</w:t>
+      </w:r>
+      <w:r>
+        <w:rPr>
+          <w:rFonts w:ascii="Consolas" w:eastAsia="Times New Roman" w:hAnsi="Consolas" w:cs="Times New Roman"/>
+          <w:color w:val="ABB2BF"/>
+          <w:kern w:val="0"/>
+          <w:sz w:val="21"/>
+          <w:szCs w:val="21"/>
+          <w:lang w:eastAsia="fr-FR"/>
+          <w14:ligatures w14:val="none"/>
+        </w:rPr>
+        <w:t xml:space="preserve"> } </w:t>
+      </w:r>
+      <w:r>
+        <w:rPr>
+          <w:rFonts w:ascii="Consolas" w:eastAsia="Times New Roman" w:hAnsi="Consolas" w:cs="Times New Roman"/>
+          <w:color w:val="C678DD"/>
+          <w:kern w:val="0"/>
+          <w:sz w:val="21"/>
+          <w:szCs w:val="21"/>
+          <w:lang w:eastAsia="fr-FR"/>
+          <w14:ligatures w14:val="none"/>
+        </w:rPr>
+        <w:t>from</w:t>
+      </w:r>
+      <w:r>
+        <w:rPr>
+          <w:rFonts w:ascii="Consolas" w:eastAsia="Times New Roman" w:hAnsi="Consolas" w:cs="Times New Roman"/>
+          <w:color w:val="ABB2BF"/>
+          <w:kern w:val="0"/>
+          <w:sz w:val="21"/>
+          <w:szCs w:val="21"/>
+          <w:lang w:eastAsia="fr-FR"/>
+          <w14:ligatures w14:val="none"/>
+        </w:rPr>
+        <w:t xml:space="preserve"> </w:t>
+      </w:r>
+      <w:r>
+        <w:rPr>
+          <w:rFonts w:ascii="Consolas" w:eastAsia="Times New Roman" w:hAnsi="Consolas" w:cs="Times New Roman"/>
+          <w:color w:val="98C379"/>
+          <w:kern w:val="0"/>
+          <w:sz w:val="21"/>
+          <w:szCs w:val="21"/>
+          <w:lang w:eastAsia="fr-FR"/>
+          <w14:ligatures w14:val="none"/>
+        </w:rPr>
+        <w:t>"react-router-dom"</w:t>
+      </w:r>
+      <w:r>
+        <w:rPr>
+          <w:rFonts w:ascii="Consolas" w:eastAsia="Times New Roman" w:hAnsi="Consolas" w:cs="Times New Roman"/>
+          <w:color w:val="ABB2BF"/>
+          <w:kern w:val="0"/>
+          <w:sz w:val="21"/>
+          <w:szCs w:val="21"/>
+          <w:lang w:eastAsia="fr-FR"/>
+          <w14:ligatures w14:val="none"/>
+        </w:rPr>
+        <w:t>;</w:t>
+      </w:r>
+    </w:p>
+    <w:p>
+      <w:pPr>
+        <w:shd w:val="clear" w:color="auto" w:fill="282C34"/>
+        <w:spacing w:after="0" w:line="285" w:lineRule="atLeast"/>
+        <w:rPr>
+          <w:rFonts w:ascii="Consolas" w:eastAsia="Times New Roman" w:hAnsi="Consolas" w:cs="Times New Roman"/>
+          <w:color w:val="ABB2BF"/>
+          <w:kern w:val="0"/>
+          <w:sz w:val="21"/>
+          <w:szCs w:val="21"/>
+          <w:lang w:eastAsia="fr-FR"/>
+          <w14:ligatures w14:val="none"/>
+        </w:rPr>
+      </w:pPr>
+    </w:p>
+    <w:p>
+      <w:pPr>
+        <w:shd w:val="clear" w:color="auto" w:fill="282C34"/>
+        <w:spacing w:after="0" w:line="285" w:lineRule="atLeast"/>
+        <w:rPr>
+          <w:rFonts w:ascii="Consolas" w:eastAsia="Times New Roman" w:hAnsi="Consolas" w:cs="Times New Roman"/>
+          <w:color w:val="ABB2BF"/>
+          <w:kern w:val="0"/>
+          <w:sz w:val="21"/>
+          <w:szCs w:val="21"/>
+          <w:lang w:eastAsia="fr-FR"/>
+          <w14:ligatures w14:val="none"/>
+        </w:rPr>
+      </w:pPr>
+      <w:r>
+        <w:rPr>
+          <w:rFonts w:ascii="Consolas" w:eastAsia="Times New Roman" w:hAnsi="Consolas" w:cs="Times New Roman"/>
+          <w:color w:val="C678DD"/>
+          <w:kern w:val="0"/>
+          <w:sz w:val="21"/>
+          <w:szCs w:val="21"/>
+          <w:lang w:eastAsia="fr-FR"/>
+          <w14:ligatures w14:val="none"/>
+        </w:rPr>
+        <w:t>const</w:t>
+      </w:r>
+      <w:r>
+        <w:rPr>
+          <w:rFonts w:ascii="Consolas" w:eastAsia="Times New Roman" w:hAnsi="Consolas" w:cs="Times New Roman"/>
+          <w:color w:val="ABB2BF"/>
+          <w:kern w:val="0"/>
+          <w:sz w:val="21"/>
+          <w:szCs w:val="21"/>
+          <w:lang w:eastAsia="fr-FR"/>
+          <w14:ligatures w14:val="none"/>
+        </w:rPr>
+        <w:t xml:space="preserve"> </w:t>
+      </w:r>
+      <w:r>
+        <w:rPr>
+          <w:rFonts w:ascii="Consolas" w:eastAsia="Times New Roman" w:hAnsi="Consolas" w:cs="Times New Roman"/>
+          <w:color w:val="61AFEF"/>
+          <w:kern w:val="0"/>
+          <w:sz w:val="21"/>
+          <w:szCs w:val="21"/>
+          <w:lang w:eastAsia="fr-FR"/>
+          <w14:ligatures w14:val="none"/>
+        </w:rPr>
+        <w:t>App</w:t>
+      </w:r>
+      <w:r>
+        <w:rPr>
+          <w:rFonts w:ascii="Consolas" w:eastAsia="Times New Roman" w:hAnsi="Consolas" w:cs="Times New Roman"/>
+          <w:color w:val="ABB2BF"/>
+          <w:kern w:val="0"/>
+          <w:sz w:val="21"/>
+          <w:szCs w:val="21"/>
+          <w:lang w:eastAsia="fr-FR"/>
+          <w14:ligatures w14:val="none"/>
+        </w:rPr>
+        <w:t xml:space="preserve"> </w:t>
+      </w:r>
+      <w:r>
+        <w:rPr>
+          <w:rFonts w:ascii="Consolas" w:eastAsia="Times New Roman" w:hAnsi="Consolas" w:cs="Times New Roman"/>
+          <w:color w:val="56B6C2"/>
+          <w:kern w:val="0"/>
+          <w:sz w:val="21"/>
+          <w:szCs w:val="21"/>
+          <w:lang w:eastAsia="fr-FR"/>
+          <w14:ligatures w14:val="none"/>
+        </w:rPr>
+        <w:t>=</w:t>
+      </w:r>
+      <w:r>
+        <w:rPr>
+          <w:rFonts w:ascii="Consolas" w:eastAsia="Times New Roman" w:hAnsi="Consolas" w:cs="Times New Roman"/>
+          <w:color w:val="ABB2BF"/>
+          <w:kern w:val="0"/>
+          <w:sz w:val="21"/>
+          <w:szCs w:val="21"/>
+          <w:lang w:eastAsia="fr-FR"/>
+          <w14:ligatures w14:val="none"/>
+        </w:rPr>
+        <w:t xml:space="preserve"> () </w:t>
+      </w:r>
+      <w:r>
+        <w:rPr>
+          <w:rFonts w:ascii="Consolas" w:eastAsia="Times New Roman" w:hAnsi="Consolas" w:cs="Times New Roman"/>
+          <w:color w:val="C678DD"/>
+          <w:kern w:val="0"/>
+          <w:sz w:val="21"/>
+          <w:szCs w:val="21"/>
+          <w:lang w:eastAsia="fr-FR"/>
+          <w14:ligatures w14:val="none"/>
+        </w:rPr>
+        <w:t>=&gt;</w:t>
+      </w:r>
+      <w:r>
+        <w:rPr>
+          <w:rFonts w:ascii="Consolas" w:eastAsia="Times New Roman" w:hAnsi="Consolas" w:cs="Times New Roman"/>
+          <w:color w:val="ABB2BF"/>
+          <w:kern w:val="0"/>
+          <w:sz w:val="21"/>
+          <w:szCs w:val="21"/>
+          <w:lang w:eastAsia="fr-FR"/>
+          <w14:ligatures w14:val="none"/>
+        </w:rPr>
+        <w:t xml:space="preserve"> {</w:t>
+      </w:r>
+    </w:p>
+    <w:p>
+      <w:pPr>
+        <w:shd w:val="clear" w:color="auto" w:fill="282C34"/>
+        <w:spacing w:after="0" w:line="285" w:lineRule="atLeast"/>
+        <w:rPr>
+          <w:rFonts w:ascii="Consolas" w:eastAsia="Times New Roman" w:hAnsi="Consolas" w:cs="Times New Roman"/>
+          <w:color w:val="ABB2BF"/>
+          <w:kern w:val="0"/>
+          <w:sz w:val="21"/>
+          <w:szCs w:val="21"/>
+          <w:lang w:eastAsia="fr-FR"/>
+          <w14:ligatures w14:val="none"/>
+        </w:rPr>
+      </w:pPr>
+      <w:r>
+        <w:rPr>
+          <w:rFonts w:ascii="Consolas" w:eastAsia="Times New Roman" w:hAnsi="Consolas" w:cs="Times New Roman"/>
+          <w:color w:val="ABB2BF"/>
+          <w:kern w:val="0"/>
+          <w:sz w:val="21"/>
+          <w:szCs w:val="21"/>
+          <w:lang w:eastAsia="fr-FR"/>
+          <w14:ligatures w14:val="none"/>
+        </w:rPr>
+        <w:t xml:space="preserve">  </w:t>
+      </w:r>
+      <w:r>
+        <w:rPr>
+          <w:rFonts w:ascii="Consolas" w:eastAsia="Times New Roman" w:hAnsi="Consolas" w:cs="Times New Roman"/>
+          <w:color w:val="C678DD"/>
+          <w:kern w:val="0"/>
+          <w:sz w:val="21"/>
+          <w:szCs w:val="21"/>
+          <w:lang w:eastAsia="fr-FR"/>
+          <w14:ligatures w14:val="none"/>
+        </w:rPr>
+        <w:t>return</w:t>
+      </w:r>
+      <w:r>
+        <w:rPr>
+          <w:rFonts w:ascii="Consolas" w:eastAsia="Times New Roman" w:hAnsi="Consolas" w:cs="Times New Roman"/>
+          <w:color w:val="ABB2BF"/>
+          <w:kern w:val="0"/>
+          <w:sz w:val="21"/>
+          <w:szCs w:val="21"/>
+          <w:lang w:eastAsia="fr-FR"/>
+          <w14:ligatures w14:val="none"/>
+        </w:rPr>
+        <w:t xml:space="preserve"> (</w:t>
+      </w:r>
+    </w:p>
+    <w:p>
+      <w:pPr>
+        <w:shd w:val="clear" w:color="auto" w:fill="282C34"/>
+        <w:spacing w:after="0" w:line="285" w:lineRule="atLeast"/>
+        <w:rPr>
+          <w:rFonts w:ascii="Consolas" w:eastAsia="Times New Roman" w:hAnsi="Consolas" w:cs="Times New Roman"/>
+          <w:color w:val="ABB2BF"/>
+          <w:kern w:val="0"/>
+          <w:sz w:val="21"/>
+          <w:szCs w:val="21"/>
+          <w:lang w:eastAsia="fr-FR"/>
+          <w14:ligatures w14:val="none"/>
+        </w:rPr>
+      </w:pPr>
+      <w:r>
+        <w:rPr>
+          <w:rFonts w:ascii="Consolas" w:eastAsia="Times New Roman" w:hAnsi="Consolas" w:cs="Times New Roman"/>
+          <w:color w:val="ABB2BF"/>
+          <w:kern w:val="0"/>
+          <w:sz w:val="21"/>
+          <w:szCs w:val="21"/>
+          <w:lang w:eastAsia="fr-FR"/>
+          <w14:ligatures w14:val="none"/>
+        </w:rPr>
+        <w:t>    &lt;</w:t>
+      </w:r>
+      <w:r>
+        <w:rPr>
+          <w:rFonts w:ascii="Consolas" w:eastAsia="Times New Roman" w:hAnsi="Consolas" w:cs="Times New Roman"/>
+          <w:color w:val="E5C07B"/>
+          <w:kern w:val="0"/>
+          <w:sz w:val="21"/>
+          <w:szCs w:val="21"/>
+          <w:lang w:eastAsia="fr-FR"/>
+          <w14:ligatures w14:val="none"/>
+        </w:rPr>
+        <w:t>BrowserRouter</w:t>
+      </w:r>
+      <w:r>
+        <w:rPr>
+          <w:rFonts w:ascii="Consolas" w:eastAsia="Times New Roman" w:hAnsi="Consolas" w:cs="Times New Roman"/>
+          <w:color w:val="ABB2BF"/>
+          <w:kern w:val="0"/>
+          <w:sz w:val="21"/>
+          <w:szCs w:val="21"/>
+          <w:lang w:eastAsia="fr-FR"/>
+          <w14:ligatures w14:val="none"/>
+        </w:rPr>
+        <w:t>&gt;</w:t>
+      </w:r>
+    </w:p>
+    <w:p>
+      <w:pPr>
+        <w:shd w:val="clear" w:color="auto" w:fill="282C34"/>
+        <w:spacing w:after="0" w:line="285" w:lineRule="atLeast"/>
+        <w:rPr>
+          <w:rFonts w:ascii="Consolas" w:eastAsia="Times New Roman" w:hAnsi="Consolas" w:cs="Times New Roman"/>
+          <w:color w:val="ABB2BF"/>
+          <w:kern w:val="0"/>
+          <w:sz w:val="21"/>
+          <w:szCs w:val="21"/>
+          <w:lang w:eastAsia="fr-FR"/>
+          <w14:ligatures w14:val="none"/>
+        </w:rPr>
+      </w:pPr>
+      <w:r>
+        <w:rPr>
+          <w:rFonts w:ascii="Consolas" w:eastAsia="Times New Roman" w:hAnsi="Consolas" w:cs="Times New Roman"/>
+          <w:color w:val="ABB2BF"/>
+          <w:kern w:val="0"/>
+          <w:sz w:val="21"/>
+          <w:szCs w:val="21"/>
+          <w:lang w:eastAsia="fr-FR"/>
+          <w14:ligatures w14:val="none"/>
+        </w:rPr>
+        <w:t>      &lt;</w:t>
+      </w:r>
+      <w:r>
+        <w:rPr>
+          <w:rFonts w:ascii="Consolas" w:eastAsia="Times New Roman" w:hAnsi="Consolas" w:cs="Times New Roman"/>
+          <w:color w:val="E5C07B"/>
+          <w:kern w:val="0"/>
+          <w:sz w:val="21"/>
+          <w:szCs w:val="21"/>
+          <w:lang w:eastAsia="fr-FR"/>
+          <w14:ligatures w14:val="none"/>
+        </w:rPr>
+        <w:t>Routes</w:t>
+      </w:r>
+      <w:r>
+        <w:rPr>
+          <w:rFonts w:ascii="Consolas" w:eastAsia="Times New Roman" w:hAnsi="Consolas" w:cs="Times New Roman"/>
+          <w:color w:val="ABB2BF"/>
+          <w:kern w:val="0"/>
+          <w:sz w:val="21"/>
+          <w:szCs w:val="21"/>
+          <w:lang w:eastAsia="fr-FR"/>
+          <w14:ligatures w14:val="none"/>
+        </w:rPr>
+        <w:t>&gt;</w:t>
+      </w:r>
+    </w:p>
+    <w:p>
+      <w:pPr>
+        <w:shd w:val="clear" w:color="auto" w:fill="282C34"/>
+        <w:spacing w:after="0" w:line="285" w:lineRule="atLeast"/>
+        <w:rPr>
+          <w:rFonts w:ascii="Consolas" w:eastAsia="Times New Roman" w:hAnsi="Consolas" w:cs="Times New Roman"/>
+          <w:color w:val="ABB2BF"/>
+          <w:kern w:val="0"/>
+          <w:sz w:val="21"/>
+          <w:szCs w:val="21"/>
+          <w:lang w:eastAsia="fr-FR"/>
+          <w14:ligatures w14:val="none"/>
+        </w:rPr>
+      </w:pPr>
+      <w:r>
+        <w:rPr>
+          <w:rFonts w:ascii="Consolas" w:eastAsia="Times New Roman" w:hAnsi="Consolas" w:cs="Times New Roman"/>
+          <w:color w:val="ABB2BF"/>
+          <w:kern w:val="0"/>
+          <w:sz w:val="21"/>
+          <w:szCs w:val="21"/>
+          <w:lang w:eastAsia="fr-FR"/>
+          <w14:ligatures w14:val="none"/>
+        </w:rPr>
+        <w:t>        &lt;</w:t>
+      </w:r>
+      <w:r>
+        <w:rPr>
+          <w:rFonts w:ascii="Consolas" w:eastAsia="Times New Roman" w:hAnsi="Consolas" w:cs="Times New Roman"/>
+          <w:color w:val="E5C07B"/>
+          <w:kern w:val="0"/>
+          <w:sz w:val="21"/>
+          <w:szCs w:val="21"/>
+          <w:lang w:eastAsia="fr-FR"/>
+          <w14:ligatures w14:val="none"/>
+        </w:rPr>
+        <w:t>Route</w:t>
+      </w:r>
+      <w:r>
+        <w:rPr>
+          <w:rFonts w:ascii="Consolas" w:eastAsia="Times New Roman" w:hAnsi="Consolas" w:cs="Times New Roman"/>
+          <w:color w:val="ABB2BF"/>
+          <w:kern w:val="0"/>
+          <w:sz w:val="21"/>
+          <w:szCs w:val="21"/>
+          <w:lang w:eastAsia="fr-FR"/>
+          <w14:ligatures w14:val="none"/>
+        </w:rPr>
+        <w:t xml:space="preserve"> </w:t>
+      </w:r>
+      <w:r>
+        <w:rPr>
+          <w:rFonts w:ascii="Consolas" w:eastAsia="Times New Roman" w:hAnsi="Consolas" w:cs="Times New Roman"/>
+          <w:i/>
+          <w:iCs/>
+          <w:color w:val="D19A66"/>
+          <w:kern w:val="0"/>
+          <w:sz w:val="21"/>
+          <w:szCs w:val="21"/>
+          <w:lang w:eastAsia="fr-FR"/>
+          <w14:ligatures w14:val="none"/>
+        </w:rPr>
+        <w:t>path</w:t>
+      </w:r>
+      <w:r>
+        <w:rPr>
+          <w:rFonts w:ascii="Consolas" w:eastAsia="Times New Roman" w:hAnsi="Consolas" w:cs="Times New Roman"/>
+          <w:color w:val="56B6C2"/>
+          <w:kern w:val="0"/>
+          <w:sz w:val="21"/>
+          <w:szCs w:val="21"/>
+          <w:lang w:eastAsia="fr-FR"/>
+          <w14:ligatures w14:val="none"/>
+        </w:rPr>
+        <w:t>=</w:t>
+      </w:r>
+      <w:r>
+        <w:rPr>
+          <w:rFonts w:ascii="Consolas" w:eastAsia="Times New Roman" w:hAnsi="Consolas" w:cs="Times New Roman"/>
+          <w:color w:val="98C379"/>
+          <w:kern w:val="0"/>
+          <w:sz w:val="21"/>
+          <w:szCs w:val="21"/>
+          <w:lang w:eastAsia="fr-FR"/>
+          <w14:ligatures w14:val="none"/>
+        </w:rPr>
+        <w:t>"/"</w:t>
+      </w:r>
+      <w:r>
+        <w:rPr>
+          <w:rFonts w:ascii="Consolas" w:eastAsia="Times New Roman" w:hAnsi="Consolas" w:cs="Times New Roman"/>
+          <w:color w:val="ABB2BF"/>
+          <w:kern w:val="0"/>
+          <w:sz w:val="21"/>
+          <w:szCs w:val="21"/>
+          <w:lang w:eastAsia="fr-FR"/>
+          <w14:ligatures w14:val="none"/>
+        </w:rPr>
+        <w:t xml:space="preserve"> </w:t>
+      </w:r>
+      <w:r>
+        <w:rPr>
+          <w:rFonts w:ascii="Consolas" w:eastAsia="Times New Roman" w:hAnsi="Consolas" w:cs="Times New Roman"/>
+          <w:i/>
+          <w:iCs/>
+          <w:color w:val="D19A66"/>
+          <w:kern w:val="0"/>
+          <w:sz w:val="21"/>
+          <w:szCs w:val="21"/>
+          <w:lang w:eastAsia="fr-FR"/>
+          <w14:ligatures w14:val="none"/>
+        </w:rPr>
+        <w:t>element</w:t>
+      </w:r>
+      <w:r>
+        <w:rPr>
+          <w:rFonts w:ascii="Consolas" w:eastAsia="Times New Roman" w:hAnsi="Consolas" w:cs="Times New Roman"/>
+          <w:color w:val="56B6C2"/>
+          <w:kern w:val="0"/>
+          <w:sz w:val="21"/>
+          <w:szCs w:val="21"/>
+          <w:lang w:eastAsia="fr-FR"/>
+          <w14:ligatures w14:val="none"/>
+        </w:rPr>
+        <w:t>=</w:t>
+      </w:r>
+      <w:r>
+        <w:rPr>
+          <w:rFonts w:ascii="Consolas" w:eastAsia="Times New Roman" w:hAnsi="Consolas" w:cs="Times New Roman"/>
+          <w:color w:val="C678DD"/>
+          <w:kern w:val="0"/>
+          <w:sz w:val="21"/>
+          <w:szCs w:val="21"/>
+          <w:lang w:eastAsia="fr-FR"/>
+          <w14:ligatures w14:val="none"/>
+        </w:rPr>
+        <w:t>{</w:t>
+      </w:r>
+      <w:r>
+        <w:rPr>
+          <w:rFonts w:ascii="Consolas" w:eastAsia="Times New Roman" w:hAnsi="Consolas" w:cs="Times New Roman"/>
+          <w:color w:val="ABB2BF"/>
+          <w:kern w:val="0"/>
+          <w:sz w:val="21"/>
+          <w:szCs w:val="21"/>
+          <w:lang w:eastAsia="fr-FR"/>
+          <w14:ligatures w14:val="none"/>
+        </w:rPr>
+        <w:t>&lt;</w:t>
+      </w:r>
+      <w:r>
+        <w:rPr>
+          <w:rFonts w:ascii="Consolas" w:eastAsia="Times New Roman" w:hAnsi="Consolas" w:cs="Times New Roman"/>
+          <w:color w:val="E5C07B"/>
+          <w:kern w:val="0"/>
+          <w:sz w:val="21"/>
+          <w:szCs w:val="21"/>
+          <w:lang w:eastAsia="fr-FR"/>
+          <w14:ligatures w14:val="none"/>
+        </w:rPr>
+        <w:t>Home</w:t>
+      </w:r>
+      <w:r>
+        <w:rPr>
+          <w:rFonts w:ascii="Consolas" w:eastAsia="Times New Roman" w:hAnsi="Consolas" w:cs="Times New Roman"/>
+          <w:color w:val="ABB2BF"/>
+          <w:kern w:val="0"/>
+          <w:sz w:val="21"/>
+          <w:szCs w:val="21"/>
+          <w:lang w:eastAsia="fr-FR"/>
+          <w14:ligatures w14:val="none"/>
+        </w:rPr>
+        <w:t xml:space="preserve"> /&gt;</w:t>
+      </w:r>
+      <w:r>
+        <w:rPr>
+          <w:rFonts w:ascii="Consolas" w:eastAsia="Times New Roman" w:hAnsi="Consolas" w:cs="Times New Roman"/>
+          <w:color w:val="C678DD"/>
+          <w:kern w:val="0"/>
+          <w:sz w:val="21"/>
+          <w:szCs w:val="21"/>
+          <w:lang w:eastAsia="fr-FR"/>
+          <w14:ligatures w14:val="none"/>
+        </w:rPr>
+        <w:t>}</w:t>
+      </w:r>
+      <w:r>
+        <w:rPr>
+          <w:rFonts w:ascii="Consolas" w:eastAsia="Times New Roman" w:hAnsi="Consolas" w:cs="Times New Roman"/>
+          <w:color w:val="ABB2BF"/>
+          <w:kern w:val="0"/>
+          <w:sz w:val="21"/>
+          <w:szCs w:val="21"/>
+          <w:lang w:eastAsia="fr-FR"/>
+          <w14:ligatures w14:val="none"/>
+        </w:rPr>
+        <w:t>&gt;&lt;/</w:t>
+      </w:r>
+      <w:r>
+        <w:rPr>
+          <w:rFonts w:ascii="Consolas" w:eastAsia="Times New Roman" w:hAnsi="Consolas" w:cs="Times New Roman"/>
+          <w:color w:val="E5C07B"/>
+          <w:kern w:val="0"/>
+          <w:sz w:val="21"/>
+          <w:szCs w:val="21"/>
+          <w:lang w:eastAsia="fr-FR"/>
+          <w14:ligatures w14:val="none"/>
+        </w:rPr>
+        <w:t>Route</w:t>
+      </w:r>
+      <w:r>
+        <w:rPr>
+          <w:rFonts w:ascii="Consolas" w:eastAsia="Times New Roman" w:hAnsi="Consolas" w:cs="Times New Roman"/>
+          <w:color w:val="ABB2BF"/>
+          <w:kern w:val="0"/>
+          <w:sz w:val="21"/>
+          <w:szCs w:val="21"/>
+          <w:lang w:eastAsia="fr-FR"/>
+          <w14:ligatures w14:val="none"/>
+        </w:rPr>
+        <w:t>&gt;</w:t>
+      </w:r>
+    </w:p>
+    <w:p>
+      <w:pPr>
+        <w:shd w:val="clear" w:color="auto" w:fill="282C34"/>
+        <w:spacing w:after="0" w:line="285" w:lineRule="atLeast"/>
+        <w:rPr>
+          <w:rFonts w:ascii="Consolas" w:eastAsia="Times New Roman" w:hAnsi="Consolas" w:cs="Times New Roman"/>
+          <w:color w:val="ABB2BF"/>
+          <w:kern w:val="0"/>
+          <w:sz w:val="21"/>
+          <w:szCs w:val="21"/>
+          <w:lang w:eastAsia="fr-FR"/>
+          <w14:ligatures w14:val="none"/>
+        </w:rPr>
+      </w:pPr>
+      <w:r>
+        <w:rPr>
+          <w:rFonts w:ascii="Consolas" w:eastAsia="Times New Roman" w:hAnsi="Consolas" w:cs="Times New Roman"/>
+          <w:color w:val="ABB2BF"/>
+          <w:kern w:val="0"/>
+          <w:sz w:val="21"/>
+          <w:szCs w:val="21"/>
+          <w:lang w:eastAsia="fr-FR"/>
+          <w14:ligatures w14:val="none"/>
+        </w:rPr>
+        <w:t>        &lt;</w:t>
+      </w:r>
+      <w:r>
+        <w:rPr>
+          <w:rFonts w:ascii="Consolas" w:eastAsia="Times New Roman" w:hAnsi="Consolas" w:cs="Times New Roman"/>
+          <w:color w:val="E5C07B"/>
+          <w:kern w:val="0"/>
+          <w:sz w:val="21"/>
+          <w:szCs w:val="21"/>
+          <w:lang w:eastAsia="fr-FR"/>
+          <w14:ligatures w14:val="none"/>
+        </w:rPr>
+        <w:t>Route</w:t>
+      </w:r>
+      <w:r>
+        <w:rPr>
+          <w:rFonts w:ascii="Consolas" w:eastAsia="Times New Roman" w:hAnsi="Consolas" w:cs="Times New Roman"/>
+          <w:color w:val="ABB2BF"/>
+          <w:kern w:val="0"/>
+          <w:sz w:val="21"/>
+          <w:szCs w:val="21"/>
+          <w:lang w:eastAsia="fr-FR"/>
+          <w14:ligatures w14:val="none"/>
+        </w:rPr>
+        <w:t xml:space="preserve"> </w:t>
+      </w:r>
+      <w:r>
+        <w:rPr>
+          <w:rFonts w:ascii="Consolas" w:eastAsia="Times New Roman" w:hAnsi="Consolas" w:cs="Times New Roman"/>
+          <w:i/>
+          <w:iCs/>
+          <w:color w:val="D19A66"/>
+          <w:kern w:val="0"/>
+          <w:sz w:val="21"/>
+          <w:szCs w:val="21"/>
+          <w:lang w:eastAsia="fr-FR"/>
+          <w14:ligatures w14:val="none"/>
+        </w:rPr>
+        <w:t>path</w:t>
+      </w:r>
+      <w:r>
+        <w:rPr>
+          <w:rFonts w:ascii="Consolas" w:eastAsia="Times New Roman" w:hAnsi="Consolas" w:cs="Times New Roman"/>
+          <w:color w:val="56B6C2"/>
+          <w:kern w:val="0"/>
+          <w:sz w:val="21"/>
+          <w:szCs w:val="21"/>
+          <w:lang w:eastAsia="fr-FR"/>
+          <w14:ligatures w14:val="none"/>
+        </w:rPr>
+        <w:t>=</w:t>
+      </w:r>
+      <w:r>
+        <w:rPr>
+          <w:rFonts w:ascii="Consolas" w:eastAsia="Times New Roman" w:hAnsi="Consolas" w:cs="Times New Roman"/>
+          <w:color w:val="98C379"/>
+          <w:kern w:val="0"/>
+          <w:sz w:val="21"/>
+          <w:szCs w:val="21"/>
+          <w:lang w:eastAsia="fr-FR"/>
+          <w14:ligatures w14:val="none"/>
+        </w:rPr>
+        <w:t>"/favorite"</w:t>
+      </w:r>
+      <w:r>
+        <w:rPr>
+          <w:rFonts w:ascii="Consolas" w:eastAsia="Times New Roman" w:hAnsi="Consolas" w:cs="Times New Roman"/>
+          <w:color w:val="ABB2BF"/>
+          <w:kern w:val="0"/>
+          <w:sz w:val="21"/>
+          <w:szCs w:val="21"/>
+          <w:lang w:eastAsia="fr-FR"/>
+          <w14:ligatures w14:val="none"/>
+        </w:rPr>
+        <w:t xml:space="preserve"> </w:t>
+      </w:r>
+      <w:r>
+        <w:rPr>
+          <w:rFonts w:ascii="Consolas" w:eastAsia="Times New Roman" w:hAnsi="Consolas" w:cs="Times New Roman"/>
+          <w:i/>
+          <w:iCs/>
+          <w:color w:val="D19A66"/>
+          <w:kern w:val="0"/>
+          <w:sz w:val="21"/>
+          <w:szCs w:val="21"/>
+          <w:lang w:eastAsia="fr-FR"/>
+          <w14:ligatures w14:val="none"/>
+        </w:rPr>
+        <w:t>element</w:t>
+      </w:r>
+      <w:r>
+        <w:rPr>
+          <w:rFonts w:ascii="Consolas" w:eastAsia="Times New Roman" w:hAnsi="Consolas" w:cs="Times New Roman"/>
+          <w:color w:val="56B6C2"/>
+          <w:kern w:val="0"/>
+          <w:sz w:val="21"/>
+          <w:szCs w:val="21"/>
+          <w:lang w:eastAsia="fr-FR"/>
+          <w14:ligatures w14:val="none"/>
+        </w:rPr>
+        <w:t>=</w:t>
+      </w:r>
+      <w:r>
+        <w:rPr>
+          <w:rFonts w:ascii="Consolas" w:eastAsia="Times New Roman" w:hAnsi="Consolas" w:cs="Times New Roman"/>
+          <w:color w:val="C678DD"/>
+          <w:kern w:val="0"/>
+          <w:sz w:val="21"/>
+          <w:szCs w:val="21"/>
+          <w:lang w:eastAsia="fr-FR"/>
+          <w14:ligatures w14:val="none"/>
+        </w:rPr>
+        <w:t>{</w:t>
+      </w:r>
+      <w:r>
+        <w:rPr>
+          <w:rFonts w:ascii="Consolas" w:eastAsia="Times New Roman" w:hAnsi="Consolas" w:cs="Times New Roman"/>
+          <w:color w:val="ABB2BF"/>
+          <w:kern w:val="0"/>
+          <w:sz w:val="21"/>
+          <w:szCs w:val="21"/>
+          <w:lang w:eastAsia="fr-FR"/>
+          <w14:ligatures w14:val="none"/>
+        </w:rPr>
+        <w:t>&lt;</w:t>
+      </w:r>
+      <w:r>
+        <w:rPr>
+          <w:rFonts w:ascii="Consolas" w:eastAsia="Times New Roman" w:hAnsi="Consolas" w:cs="Times New Roman"/>
+          <w:color w:val="E5C07B"/>
+          <w:kern w:val="0"/>
+          <w:sz w:val="21"/>
+          <w:szCs w:val="21"/>
+          <w:lang w:eastAsia="fr-FR"/>
+          <w14:ligatures w14:val="none"/>
+        </w:rPr>
+        <w:t>Favorite</w:t>
+      </w:r>
+      <w:r>
+        <w:rPr>
+          <w:rFonts w:ascii="Consolas" w:eastAsia="Times New Roman" w:hAnsi="Consolas" w:cs="Times New Roman"/>
+          <w:color w:val="ABB2BF"/>
+          <w:kern w:val="0"/>
+          <w:sz w:val="21"/>
+          <w:szCs w:val="21"/>
+          <w:lang w:eastAsia="fr-FR"/>
+          <w14:ligatures w14:val="none"/>
+        </w:rPr>
+        <w:t xml:space="preserve"> /&gt;</w:t>
+      </w:r>
+      <w:r>
+        <w:rPr>
+          <w:rFonts w:ascii="Consolas" w:eastAsia="Times New Roman" w:hAnsi="Consolas" w:cs="Times New Roman"/>
+          <w:color w:val="C678DD"/>
+          <w:kern w:val="0"/>
+          <w:sz w:val="21"/>
+          <w:szCs w:val="21"/>
+          <w:lang w:eastAsia="fr-FR"/>
+          <w14:ligatures w14:val="none"/>
+        </w:rPr>
+        <w:t>}</w:t>
+      </w:r>
+      <w:r>
+        <w:rPr>
+          <w:rFonts w:ascii="Consolas" w:eastAsia="Times New Roman" w:hAnsi="Consolas" w:cs="Times New Roman"/>
+          <w:color w:val="ABB2BF"/>
+          <w:kern w:val="0"/>
+          <w:sz w:val="21"/>
+          <w:szCs w:val="21"/>
+          <w:lang w:eastAsia="fr-FR"/>
+          <w14:ligatures w14:val="none"/>
+        </w:rPr>
+        <w:t>&gt;&lt;/</w:t>
+      </w:r>
+      <w:r>
+        <w:rPr>
+          <w:rFonts w:ascii="Consolas" w:eastAsia="Times New Roman" w:hAnsi="Consolas" w:cs="Times New Roman"/>
+          <w:color w:val="E5C07B"/>
+          <w:kern w:val="0"/>
+          <w:sz w:val="21"/>
+          <w:szCs w:val="21"/>
+          <w:lang w:eastAsia="fr-FR"/>
+          <w14:ligatures w14:val="none"/>
+        </w:rPr>
+        <w:t>Route</w:t>
+      </w:r>
+      <w:r>
+        <w:rPr>
+          <w:rFonts w:ascii="Consolas" w:eastAsia="Times New Roman" w:hAnsi="Consolas" w:cs="Times New Roman"/>
+          <w:color w:val="ABB2BF"/>
+          <w:kern w:val="0"/>
+          <w:sz w:val="21"/>
+          <w:szCs w:val="21"/>
+          <w:lang w:eastAsia="fr-FR"/>
+          <w14:ligatures w14:val="none"/>
+        </w:rPr>
+        <w:t>&gt;</w:t>
+      </w:r>
+    </w:p>
+    <w:p>
+      <w:pPr>
+        <w:shd w:val="clear" w:color="auto" w:fill="282C34"/>
+        <w:spacing w:after="0" w:line="285" w:lineRule="atLeast"/>
+        <w:rPr>
+          <w:rFonts w:ascii="Consolas" w:eastAsia="Times New Roman" w:hAnsi="Consolas" w:cs="Times New Roman"/>
+          <w:color w:val="ABB2BF"/>
+          <w:kern w:val="0"/>
+          <w:sz w:val="21"/>
+          <w:szCs w:val="21"/>
+          <w:lang w:eastAsia="fr-FR"/>
+          <w14:ligatures w14:val="none"/>
+        </w:rPr>
+      </w:pPr>
+      <w:r>
+        <w:rPr>
+          <w:rFonts w:ascii="Consolas" w:eastAsia="Times New Roman" w:hAnsi="Consolas" w:cs="Times New Roman"/>
+          <w:color w:val="ABB2BF"/>
+          <w:kern w:val="0"/>
+          <w:sz w:val="21"/>
+          <w:szCs w:val="21"/>
+          <w:lang w:eastAsia="fr-FR"/>
+          <w14:ligatures w14:val="none"/>
+        </w:rPr>
+        <w:t xml:space="preserve">        </w:t>
+      </w:r>
+      <w:r>
+        <w:rPr>
+          <w:rFonts w:ascii="Consolas" w:eastAsia="Times New Roman" w:hAnsi="Consolas" w:cs="Times New Roman"/>
+          <w:color w:val="C678DD"/>
+          <w:kern w:val="0"/>
+          <w:sz w:val="21"/>
+          <w:szCs w:val="21"/>
+          <w:lang w:eastAsia="fr-FR"/>
+          <w14:ligatures w14:val="none"/>
+        </w:rPr>
+        <w:t>{</w:t>
+      </w:r>
+      <w:r>
+        <w:rPr>
+          <w:rFonts w:ascii="Consolas" w:eastAsia="Times New Roman" w:hAnsi="Consolas" w:cs="Times New Roman"/>
+          <w:i/>
+          <w:iCs/>
+          <w:color w:val="7F848E"/>
+          <w:kern w:val="0"/>
+          <w:sz w:val="21"/>
+          <w:szCs w:val="21"/>
+          <w:lang w:eastAsia="fr-FR"/>
+          <w14:ligatures w14:val="none"/>
+        </w:rPr>
+        <w:t>/*Si path est faux alors on renvoie a home*/</w:t>
+      </w:r>
+      <w:r>
+        <w:rPr>
+          <w:rFonts w:ascii="Consolas" w:eastAsia="Times New Roman" w:hAnsi="Consolas" w:cs="Times New Roman"/>
+          <w:color w:val="C678DD"/>
+          <w:kern w:val="0"/>
+          <w:sz w:val="21"/>
+          <w:szCs w:val="21"/>
+          <w:lang w:eastAsia="fr-FR"/>
+          <w14:ligatures w14:val="none"/>
+        </w:rPr>
+        <w:t>}</w:t>
+      </w:r>
+    </w:p>
+    <w:p>
+      <w:pPr>
+        <w:shd w:val="clear" w:color="auto" w:fill="282C34"/>
+        <w:spacing w:after="0" w:line="285" w:lineRule="atLeast"/>
+        <w:rPr>
+          <w:rFonts w:ascii="Consolas" w:eastAsia="Times New Roman" w:hAnsi="Consolas" w:cs="Times New Roman"/>
+          <w:color w:val="ABB2BF"/>
+          <w:kern w:val="0"/>
+          <w:sz w:val="21"/>
+          <w:szCs w:val="21"/>
+          <w:lang w:eastAsia="fr-FR"/>
+          <w14:ligatures w14:val="none"/>
+        </w:rPr>
+      </w:pPr>
+      <w:r>
+        <w:rPr>
+          <w:rFonts w:ascii="Consolas" w:eastAsia="Times New Roman" w:hAnsi="Consolas" w:cs="Times New Roman"/>
+          <w:color w:val="ABB2BF"/>
+          <w:kern w:val="0"/>
+          <w:sz w:val="21"/>
+          <w:szCs w:val="21"/>
+          <w:lang w:eastAsia="fr-FR"/>
+          <w14:ligatures w14:val="none"/>
+        </w:rPr>
+        <w:t>        &lt;</w:t>
+      </w:r>
+      <w:r>
+        <w:rPr>
+          <w:rFonts w:ascii="Consolas" w:eastAsia="Times New Roman" w:hAnsi="Consolas" w:cs="Times New Roman"/>
+          <w:color w:val="E5C07B"/>
+          <w:kern w:val="0"/>
+          <w:sz w:val="21"/>
+          <w:szCs w:val="21"/>
+          <w:lang w:eastAsia="fr-FR"/>
+          <w14:ligatures w14:val="none"/>
+        </w:rPr>
+        <w:t>Route</w:t>
+      </w:r>
+      <w:r>
+        <w:rPr>
+          <w:rFonts w:ascii="Consolas" w:eastAsia="Times New Roman" w:hAnsi="Consolas" w:cs="Times New Roman"/>
+          <w:color w:val="ABB2BF"/>
+          <w:kern w:val="0"/>
+          <w:sz w:val="21"/>
+          <w:szCs w:val="21"/>
+          <w:lang w:eastAsia="fr-FR"/>
+          <w14:ligatures w14:val="none"/>
+        </w:rPr>
+        <w:t xml:space="preserve"> </w:t>
+      </w:r>
+      <w:r>
+        <w:rPr>
+          <w:rFonts w:ascii="Consolas" w:eastAsia="Times New Roman" w:hAnsi="Consolas" w:cs="Times New Roman"/>
+          <w:i/>
+          <w:iCs/>
+          <w:color w:val="D19A66"/>
+          <w:kern w:val="0"/>
+          <w:sz w:val="21"/>
+          <w:szCs w:val="21"/>
+          <w:lang w:eastAsia="fr-FR"/>
+          <w14:ligatures w14:val="none"/>
+        </w:rPr>
+        <w:t>path</w:t>
+      </w:r>
+      <w:r>
+        <w:rPr>
+          <w:rFonts w:ascii="Consolas" w:eastAsia="Times New Roman" w:hAnsi="Consolas" w:cs="Times New Roman"/>
+          <w:color w:val="56B6C2"/>
+          <w:kern w:val="0"/>
+          <w:sz w:val="21"/>
+          <w:szCs w:val="21"/>
+          <w:lang w:eastAsia="fr-FR"/>
+          <w14:ligatures w14:val="none"/>
+        </w:rPr>
+        <w:t>=</w:t>
+      </w:r>
+      <w:r>
+        <w:rPr>
+          <w:rFonts w:ascii="Consolas" w:eastAsia="Times New Roman" w:hAnsi="Consolas" w:cs="Times New Roman"/>
+          <w:color w:val="98C379"/>
+          <w:kern w:val="0"/>
+          <w:sz w:val="21"/>
+          <w:szCs w:val="21"/>
+          <w:lang w:eastAsia="fr-FR"/>
+          <w14:ligatures w14:val="none"/>
+        </w:rPr>
+        <w:t>"*"</w:t>
+      </w:r>
+      <w:r>
+        <w:rPr>
+          <w:rFonts w:ascii="Consolas" w:eastAsia="Times New Roman" w:hAnsi="Consolas" w:cs="Times New Roman"/>
+          <w:color w:val="ABB2BF"/>
+          <w:kern w:val="0"/>
+          <w:sz w:val="21"/>
+          <w:szCs w:val="21"/>
+          <w:lang w:eastAsia="fr-FR"/>
+          <w14:ligatures w14:val="none"/>
+        </w:rPr>
+        <w:t xml:space="preserve"> </w:t>
+      </w:r>
+      <w:r>
+        <w:rPr>
+          <w:rFonts w:ascii="Consolas" w:eastAsia="Times New Roman" w:hAnsi="Consolas" w:cs="Times New Roman"/>
+          <w:i/>
+          <w:iCs/>
+          <w:color w:val="D19A66"/>
+          <w:kern w:val="0"/>
+          <w:sz w:val="21"/>
+          <w:szCs w:val="21"/>
+          <w:lang w:eastAsia="fr-FR"/>
+          <w14:ligatures w14:val="none"/>
+        </w:rPr>
+        <w:t>element</w:t>
+      </w:r>
+      <w:r>
+        <w:rPr>
+          <w:rFonts w:ascii="Consolas" w:eastAsia="Times New Roman" w:hAnsi="Consolas" w:cs="Times New Roman"/>
+          <w:color w:val="56B6C2"/>
+          <w:kern w:val="0"/>
+          <w:sz w:val="21"/>
+          <w:szCs w:val="21"/>
+          <w:lang w:eastAsia="fr-FR"/>
+          <w14:ligatures w14:val="none"/>
+        </w:rPr>
+        <w:t>=</w:t>
+      </w:r>
+      <w:r>
+        <w:rPr>
+          <w:rFonts w:ascii="Consolas" w:eastAsia="Times New Roman" w:hAnsi="Consolas" w:cs="Times New Roman"/>
+          <w:color w:val="C678DD"/>
+          <w:kern w:val="0"/>
+          <w:sz w:val="21"/>
+          <w:szCs w:val="21"/>
+          <w:lang w:eastAsia="fr-FR"/>
+          <w14:ligatures w14:val="none"/>
+        </w:rPr>
+        <w:t>{</w:t>
+      </w:r>
+      <w:r>
+        <w:rPr>
+          <w:rFonts w:ascii="Consolas" w:eastAsia="Times New Roman" w:hAnsi="Consolas" w:cs="Times New Roman"/>
+          <w:color w:val="ABB2BF"/>
+          <w:kern w:val="0"/>
+          <w:sz w:val="21"/>
+          <w:szCs w:val="21"/>
+          <w:lang w:eastAsia="fr-FR"/>
+          <w14:ligatures w14:val="none"/>
+        </w:rPr>
+        <w:t>&lt;</w:t>
+      </w:r>
+      <w:r>
+        <w:rPr>
+          <w:rFonts w:ascii="Consolas" w:eastAsia="Times New Roman" w:hAnsi="Consolas" w:cs="Times New Roman"/>
+          <w:color w:val="E5C07B"/>
+          <w:kern w:val="0"/>
+          <w:sz w:val="21"/>
+          <w:szCs w:val="21"/>
+          <w:lang w:eastAsia="fr-FR"/>
+          <w14:ligatures w14:val="none"/>
+        </w:rPr>
+        <w:t>Home</w:t>
+      </w:r>
+      <w:r>
+        <w:rPr>
+          <w:rFonts w:ascii="Consolas" w:eastAsia="Times New Roman" w:hAnsi="Consolas" w:cs="Times New Roman"/>
+          <w:color w:val="ABB2BF"/>
+          <w:kern w:val="0"/>
+          <w:sz w:val="21"/>
+          <w:szCs w:val="21"/>
+          <w:lang w:eastAsia="fr-FR"/>
+          <w14:ligatures w14:val="none"/>
+        </w:rPr>
+        <w:t xml:space="preserve"> /&gt;</w:t>
+      </w:r>
+      <w:r>
+        <w:rPr>
+          <w:rFonts w:ascii="Consolas" w:eastAsia="Times New Roman" w:hAnsi="Consolas" w:cs="Times New Roman"/>
+          <w:color w:val="C678DD"/>
+          <w:kern w:val="0"/>
+          <w:sz w:val="21"/>
+          <w:szCs w:val="21"/>
+          <w:lang w:eastAsia="fr-FR"/>
+          <w14:ligatures w14:val="none"/>
+        </w:rPr>
+        <w:t>}</w:t>
+      </w:r>
+      <w:r>
+        <w:rPr>
+          <w:rFonts w:ascii="Consolas" w:eastAsia="Times New Roman" w:hAnsi="Consolas" w:cs="Times New Roman"/>
+          <w:color w:val="ABB2BF"/>
+          <w:kern w:val="0"/>
+          <w:sz w:val="21"/>
+          <w:szCs w:val="21"/>
+          <w:lang w:eastAsia="fr-FR"/>
+          <w14:ligatures w14:val="none"/>
+        </w:rPr>
+        <w:t>&gt;&lt;/</w:t>
+      </w:r>
+      <w:r>
+        <w:rPr>
+          <w:rFonts w:ascii="Consolas" w:eastAsia="Times New Roman" w:hAnsi="Consolas" w:cs="Times New Roman"/>
+          <w:color w:val="E5C07B"/>
+          <w:kern w:val="0"/>
+          <w:sz w:val="21"/>
+          <w:szCs w:val="21"/>
+          <w:lang w:eastAsia="fr-FR"/>
+          <w14:ligatures w14:val="none"/>
+        </w:rPr>
+        <w:t>Route</w:t>
+      </w:r>
+      <w:r>
+        <w:rPr>
+          <w:rFonts w:ascii="Consolas" w:eastAsia="Times New Roman" w:hAnsi="Consolas" w:cs="Times New Roman"/>
+          <w:color w:val="ABB2BF"/>
+          <w:kern w:val="0"/>
+          <w:sz w:val="21"/>
+          <w:szCs w:val="21"/>
+          <w:lang w:eastAsia="fr-FR"/>
+          <w14:ligatures w14:val="none"/>
+        </w:rPr>
+        <w:t>&gt;</w:t>
+      </w:r>
+    </w:p>
+    <w:p>
+      <w:pPr>
+        <w:shd w:val="clear" w:color="auto" w:fill="282C34"/>
+        <w:spacing w:after="0" w:line="285" w:lineRule="atLeast"/>
+        <w:rPr>
+          <w:rFonts w:ascii="Consolas" w:eastAsia="Times New Roman" w:hAnsi="Consolas" w:cs="Times New Roman"/>
+          <w:color w:val="ABB2BF"/>
+          <w:kern w:val="0"/>
+          <w:sz w:val="21"/>
+          <w:szCs w:val="21"/>
+          <w:lang w:eastAsia="fr-FR"/>
+          <w14:ligatures w14:val="none"/>
+        </w:rPr>
+      </w:pPr>
+      <w:r>
+        <w:rPr>
+          <w:rFonts w:ascii="Consolas" w:eastAsia="Times New Roman" w:hAnsi="Consolas" w:cs="Times New Roman"/>
+          <w:color w:val="ABB2BF"/>
+          <w:kern w:val="0"/>
+          <w:sz w:val="21"/>
+          <w:szCs w:val="21"/>
+          <w:lang w:eastAsia="fr-FR"/>
+          <w14:ligatures w14:val="none"/>
+        </w:rPr>
+        <w:t>      &lt;/</w:t>
+      </w:r>
+      <w:r>
+        <w:rPr>
+          <w:rFonts w:ascii="Consolas" w:eastAsia="Times New Roman" w:hAnsi="Consolas" w:cs="Times New Roman"/>
+          <w:color w:val="E5C07B"/>
+          <w:kern w:val="0"/>
+          <w:sz w:val="21"/>
+          <w:szCs w:val="21"/>
+          <w:lang w:eastAsia="fr-FR"/>
+          <w14:ligatures w14:val="none"/>
+        </w:rPr>
+        <w:t>Routes</w:t>
+      </w:r>
+      <w:r>
+        <w:rPr>
+          <w:rFonts w:ascii="Consolas" w:eastAsia="Times New Roman" w:hAnsi="Consolas" w:cs="Times New Roman"/>
+          <w:color w:val="ABB2BF"/>
+          <w:kern w:val="0"/>
+          <w:sz w:val="21"/>
+          <w:szCs w:val="21"/>
+          <w:lang w:eastAsia="fr-FR"/>
+          <w14:ligatures w14:val="none"/>
+        </w:rPr>
+        <w:t>&gt;</w:t>
+      </w:r>
+    </w:p>
+    <w:p>
+      <w:pPr>
+        <w:shd w:val="clear" w:color="auto" w:fill="282C34"/>
+        <w:spacing w:after="0" w:line="285" w:lineRule="atLeast"/>
+        <w:rPr>
+          <w:rFonts w:ascii="Consolas" w:eastAsia="Times New Roman" w:hAnsi="Consolas" w:cs="Times New Roman"/>
+          <w:color w:val="ABB2BF"/>
+          <w:kern w:val="0"/>
+          <w:sz w:val="21"/>
+          <w:szCs w:val="21"/>
+          <w:lang w:eastAsia="fr-FR"/>
+          <w14:ligatures w14:val="none"/>
+        </w:rPr>
+      </w:pPr>
+      <w:r>
+        <w:rPr>
+          <w:rFonts w:ascii="Consolas" w:eastAsia="Times New Roman" w:hAnsi="Consolas" w:cs="Times New Roman"/>
+          <w:color w:val="ABB2BF"/>
+          <w:kern w:val="0"/>
+          <w:sz w:val="21"/>
+          <w:szCs w:val="21"/>
+          <w:lang w:eastAsia="fr-FR"/>
+          <w14:ligatures w14:val="none"/>
+        </w:rPr>
+        <w:t>    &lt;/</w:t>
+      </w:r>
+      <w:r>
+        <w:rPr>
+          <w:rFonts w:ascii="Consolas" w:eastAsia="Times New Roman" w:hAnsi="Consolas" w:cs="Times New Roman"/>
+          <w:color w:val="E5C07B"/>
+          <w:kern w:val="0"/>
+          <w:sz w:val="21"/>
+          <w:szCs w:val="21"/>
+          <w:lang w:eastAsia="fr-FR"/>
+          <w14:ligatures w14:val="none"/>
+        </w:rPr>
+        <w:t>BrowserRouter</w:t>
+      </w:r>
+      <w:r>
+        <w:rPr>
+          <w:rFonts w:ascii="Consolas" w:eastAsia="Times New Roman" w:hAnsi="Consolas" w:cs="Times New Roman"/>
+          <w:color w:val="ABB2BF"/>
+          <w:kern w:val="0"/>
+          <w:sz w:val="21"/>
+          <w:szCs w:val="21"/>
+          <w:lang w:eastAsia="fr-FR"/>
+          <w14:ligatures w14:val="none"/>
+        </w:rPr>
+        <w:t>&gt;</w:t>
+      </w:r>
+    </w:p>
+    <w:p>
+      <w:pPr>
+        <w:shd w:val="clear" w:color="auto" w:fill="282C34"/>
+        <w:spacing w:after="0" w:line="285" w:lineRule="atLeast"/>
+        <w:rPr>
+          <w:rFonts w:ascii="Consolas" w:eastAsia="Times New Roman" w:hAnsi="Consolas" w:cs="Times New Roman"/>
+          <w:color w:val="ABB2BF"/>
+          <w:kern w:val="0"/>
+          <w:sz w:val="21"/>
+          <w:szCs w:val="21"/>
+          <w:lang w:eastAsia="fr-FR"/>
+          <w14:ligatures w14:val="none"/>
+        </w:rPr>
+      </w:pPr>
+      <w:r>
+        <w:rPr>
+          <w:rFonts w:ascii="Consolas" w:eastAsia="Times New Roman" w:hAnsi="Consolas" w:cs="Times New Roman"/>
+          <w:color w:val="ABB2BF"/>
+          <w:kern w:val="0"/>
+          <w:sz w:val="21"/>
+          <w:szCs w:val="21"/>
+          <w:lang w:eastAsia="fr-FR"/>
+          <w14:ligatures w14:val="none"/>
+        </w:rPr>
+        <w:t>  );</w:t>
+      </w:r>
+    </w:p>
+    <w:p>
+      <w:pPr>
+        <w:shd w:val="clear" w:color="auto" w:fill="282C34"/>
+        <w:spacing w:after="0" w:line="285" w:lineRule="atLeast"/>
+        <w:rPr>
+          <w:rFonts w:ascii="Consolas" w:eastAsia="Times New Roman" w:hAnsi="Consolas" w:cs="Times New Roman"/>
+          <w:color w:val="ABB2BF"/>
+          <w:kern w:val="0"/>
+          <w:sz w:val="21"/>
+          <w:szCs w:val="21"/>
+          <w:lang w:eastAsia="fr-FR"/>
+          <w14:ligatures w14:val="none"/>
+        </w:rPr>
+      </w:pPr>
+      <w:r>
+        <w:rPr>
+          <w:rFonts w:ascii="Consolas" w:eastAsia="Times New Roman" w:hAnsi="Consolas" w:cs="Times New Roman"/>
+          <w:color w:val="ABB2BF"/>
+          <w:kern w:val="0"/>
+          <w:sz w:val="21"/>
+          <w:szCs w:val="21"/>
+          <w:lang w:eastAsia="fr-FR"/>
+          <w14:ligatures w14:val="none"/>
+        </w:rPr>
+        <w:t>};</w:t>
+      </w:r>
+    </w:p>
+    <w:p>
+      <w:pPr>
+        <w:shd w:val="clear" w:color="auto" w:fill="282C34"/>
+        <w:spacing w:after="0" w:line="285" w:lineRule="atLeast"/>
+        <w:rPr>
+          <w:rFonts w:ascii="Consolas" w:eastAsia="Times New Roman" w:hAnsi="Consolas" w:cs="Times New Roman"/>
+          <w:color w:val="ABB2BF"/>
+          <w:kern w:val="0"/>
+          <w:sz w:val="21"/>
+          <w:szCs w:val="21"/>
+          <w:lang w:eastAsia="fr-FR"/>
+          <w14:ligatures w14:val="none"/>
+        </w:rPr>
+      </w:pPr>
+    </w:p>
+    <w:p>
+      <w:pPr>
+        <w:shd w:val="clear" w:color="auto" w:fill="282C34"/>
+        <w:spacing w:after="0" w:line="285" w:lineRule="atLeast"/>
+        <w:rPr>
+          <w:rFonts w:ascii="Consolas" w:eastAsia="Times New Roman" w:hAnsi="Consolas" w:cs="Times New Roman"/>
+          <w:color w:val="ABB2BF"/>
+          <w:kern w:val="0"/>
+          <w:sz w:val="21"/>
+          <w:szCs w:val="21"/>
+          <w:lang w:eastAsia="fr-FR"/>
+          <w14:ligatures w14:val="none"/>
+        </w:rPr>
+      </w:pPr>
+      <w:r>
+        <w:rPr>
+          <w:rFonts w:ascii="Consolas" w:eastAsia="Times New Roman" w:hAnsi="Consolas" w:cs="Times New Roman"/>
+          <w:color w:val="C678DD"/>
+          <w:kern w:val="0"/>
+          <w:sz w:val="21"/>
+          <w:szCs w:val="21"/>
+          <w:lang w:eastAsia="fr-FR"/>
+          <w14:ligatures w14:val="none"/>
+        </w:rPr>
+        <w:t>export</w:t>
+      </w:r>
+      <w:r>
+        <w:rPr>
+          <w:rFonts w:ascii="Consolas" w:eastAsia="Times New Roman" w:hAnsi="Consolas" w:cs="Times New Roman"/>
+          <w:color w:val="ABB2BF"/>
+          <w:kern w:val="0"/>
+          <w:sz w:val="21"/>
+          <w:szCs w:val="21"/>
+          <w:lang w:eastAsia="fr-FR"/>
+          <w14:ligatures w14:val="none"/>
+        </w:rPr>
+        <w:t xml:space="preserve"> </w:t>
+      </w:r>
+      <w:r>
+        <w:rPr>
+          <w:rFonts w:ascii="Consolas" w:eastAsia="Times New Roman" w:hAnsi="Consolas" w:cs="Times New Roman"/>
+          <w:color w:val="C678DD"/>
+          <w:kern w:val="0"/>
+          <w:sz w:val="21"/>
+          <w:szCs w:val="21"/>
+          <w:lang w:eastAsia="fr-FR"/>
+          <w14:ligatures w14:val="none"/>
+        </w:rPr>
+        <w:t>default</w:t>
+      </w:r>
+      <w:r>
+        <w:rPr>
+          <w:rFonts w:ascii="Consolas" w:eastAsia="Times New Roman" w:hAnsi="Consolas" w:cs="Times New Roman"/>
+          <w:color w:val="ABB2BF"/>
+          <w:kern w:val="0"/>
+          <w:sz w:val="21"/>
+          <w:szCs w:val="21"/>
+          <w:lang w:eastAsia="fr-FR"/>
+          <w14:ligatures w14:val="none"/>
+        </w:rPr>
+        <w:t xml:space="preserve"> </w:t>
+      </w:r>
+      <w:r>
+        <w:rPr>
+          <w:rFonts w:ascii="Consolas" w:eastAsia="Times New Roman" w:hAnsi="Consolas" w:cs="Times New Roman"/>
+          <w:color w:val="61AFEF"/>
+          <w:kern w:val="0"/>
+          <w:sz w:val="21"/>
+          <w:szCs w:val="21"/>
+          <w:lang w:eastAsia="fr-FR"/>
+          <w14:ligatures w14:val="none"/>
+        </w:rPr>
+        <w:t>App</w:t>
+      </w:r>
+      <w:r>
+        <w:rPr>
+          <w:rFonts w:ascii="Consolas" w:eastAsia="Times New Roman" w:hAnsi="Consolas" w:cs="Times New Roman"/>
+          <w:color w:val="ABB2BF"/>
+          <w:kern w:val="0"/>
+          <w:sz w:val="21"/>
+          <w:szCs w:val="21"/>
+          <w:lang w:eastAsia="fr-FR"/>
+          <w14:ligatures w14:val="none"/>
+        </w:rPr>
+        <w:t>;</w:t>
+      </w:r>
+    </w:p>
+    <w:p>
+      <w:pPr>
+        <w:shd w:val="clear" w:color="auto" w:fill="282C34"/>
+        <w:spacing w:after="0" w:line="285" w:lineRule="atLeast"/>
+        <w:rPr>
+          <w:rFonts w:ascii="Consolas" w:eastAsia="Times New Roman" w:hAnsi="Consolas" w:cs="Times New Roman"/>
+          <w:color w:val="ABB2BF"/>
+          <w:kern w:val="0"/>
+          <w:sz w:val="21"/>
+          <w:szCs w:val="21"/>
+          <w:lang w:eastAsia="fr-FR"/>
+          <w14:ligatures w14:val="none"/>
+        </w:rPr>
+      </w:pPr>
+    </w:p>
+    <w:p>
+      <w:pPr>
         <w:pStyle w:val="Sansinterligne"/>
         <w:jc w:val="both"/>
         <w:rPr>
@@ -2159,48 +3937,6 @@
           <w:bCs/>
         </w:rPr>
       </w:pPr>
-      <w:r>
-        <w:rPr>
-          <w:b/>
-          <w:bCs/>
-          <w:noProof/>
-        </w:rPr>
-        <w:drawing>
-          <wp:inline distT="0" distB="0" distL="0" distR="0" wp14:anchorId="04C800EA" wp14:editId="07D7CDB4">
-            <wp:extent cx="6645910" cy="3575050"/>
-            <wp:effectExtent l="0" t="0" r="2540" b="6350"/>
-            <wp:docPr id="1904840770" name="Image 1" descr="Une image contenant texte, capture d’écran, logiciel, Logiciel multimédia&#10;&#10;Description générée automatiquement"/>
-            <wp:cNvGraphicFramePr>
-              <a:graphicFrameLocks xmlns:a="http://schemas.openxmlformats.org/drawingml/2006/main" noChangeAspect="1"/>
-            </wp:cNvGraphicFramePr>
-            <a:graphic xmlns:a="http://schemas.openxmlformats.org/drawingml/2006/main">
-              <a:graphicData uri="http://schemas.openxmlformats.org/drawingml/2006/picture">
-                <pic:pic xmlns:pic="http://schemas.openxmlformats.org/drawingml/2006/picture">
-                  <pic:nvPicPr>
-                    <pic:cNvPr id="1904840770" name="Image 1" descr="Une image contenant texte, capture d’écran, logiciel, Logiciel multimédia&#10;&#10;Description générée automatiquement"/>
-                    <pic:cNvPicPr/>
-                  </pic:nvPicPr>
-                  <pic:blipFill>
-                    <a:blip r:embed="rId7"/>
-                    <a:stretch>
-                      <a:fillRect/>
-                    </a:stretch>
-                  </pic:blipFill>
-                  <pic:spPr>
-                    <a:xfrm>
-                      <a:off x="0" y="0"/>
-                      <a:ext cx="6645910" cy="3575050"/>
-                    </a:xfrm>
-                    <a:prstGeom prst="rect">
-                      <a:avLst/>
-                    </a:prstGeom>
-                  </pic:spPr>
-                </pic:pic>
-              </a:graphicData>
-            </a:graphic>
-          </wp:inline>
-        </w:drawing>
-      </w:r>
     </w:p>
     <w:p>
       <w:pPr>
@@ -2321,7 +4057,7 @@
                     <pic:cNvPicPr/>
                   </pic:nvPicPr>
                   <pic:blipFill>
-                    <a:blip r:embed="rId8"/>
+                    <a:blip r:embed="rId7"/>
                     <a:stretch>
                       <a:fillRect/>
                     </a:stretch>

</xml_diff>